<commit_message>
[ADD] Started designing part
</commit_message>
<xml_diff>
--- a/thesis-notes.docx
+++ b/thesis-notes.docx
@@ -9,7 +9,7 @@
           <w:lang w:val="ru-RU"/>
         </w:rPr>
       </w:pPr>
-      <w:bookmarkStart w:id="0" w:name="_Toc102574474"/>
+      <w:bookmarkStart w:id="0" w:name="_Toc102576038"/>
       <w:r>
         <w:rPr>
           <w:lang w:val="ru-RU"/>
@@ -181,10 +181,13 @@
         <w:br w:type="page"/>
       </w:r>
     </w:p>
-    <w:bookmarkStart w:id="1" w:name="_Toc102574475" w:displacedByCustomXml="next"/>
+    <w:bookmarkStart w:id="1" w:name="_Toc102576039" w:displacedByCustomXml="next"/>
     <w:sdt>
       <w:sdtPr>
         <w:rPr>
+          <w:rFonts w:eastAsiaTheme="minorHAnsi" w:cstheme="minorBidi"/>
+          <w:b w:val="0"/>
+          <w:szCs w:val="22"/>
           <w:lang w:val="ru-RU"/>
         </w:rPr>
         <w:id w:val="-349489557"/>
@@ -195,9 +198,7 @@
       </w:sdtPr>
       <w:sdtEndPr>
         <w:rPr>
-          <w:rFonts w:eastAsiaTheme="minorHAnsi" w:cstheme="minorBidi"/>
           <w:bCs/>
-          <w:szCs w:val="22"/>
         </w:rPr>
       </w:sdtEndPr>
       <w:sdtContent>
@@ -244,7 +245,7 @@
           <w:r>
             <w:fldChar w:fldCharType="separate"/>
           </w:r>
-          <w:hyperlink w:anchor="_Toc102574474" w:history="1">
+          <w:hyperlink w:anchor="_Toc102576038" w:history="1">
             <w:r>
               <w:rPr>
                 <w:rStyle w:val="a4"/>
@@ -272,7 +273,7 @@
                 <w:noProof/>
                 <w:webHidden/>
               </w:rPr>
-              <w:instrText xml:space="preserve"> PAGEREF _Toc102574474 \h </w:instrText>
+              <w:instrText xml:space="preserve"> PAGEREF _Toc102576038 \h </w:instrText>
             </w:r>
             <w:r>
               <w:rPr>
@@ -315,7 +316,7 @@
               <w:sz w:val="22"/>
             </w:rPr>
           </w:pPr>
-          <w:hyperlink w:anchor="_Toc102574475" w:history="1">
+          <w:hyperlink w:anchor="_Toc102576039" w:history="1">
             <w:r>
               <w:rPr>
                 <w:rStyle w:val="a4"/>
@@ -343,7 +344,7 @@
                 <w:noProof/>
                 <w:webHidden/>
               </w:rPr>
-              <w:instrText xml:space="preserve"> PAGEREF _Toc102574475 \h </w:instrText>
+              <w:instrText xml:space="preserve"> PAGEREF _Toc102576039 \h </w:instrText>
             </w:r>
             <w:r>
               <w:rPr>
@@ -364,6 +365,148 @@
                 <w:webHidden/>
               </w:rPr>
               <w:t>2</w:t>
+            </w:r>
+            <w:r>
+              <w:rPr>
+                <w:noProof/>
+                <w:webHidden/>
+              </w:rPr>
+              <w:fldChar w:fldCharType="end"/>
+            </w:r>
+          </w:hyperlink>
+        </w:p>
+        <w:p>
+          <w:pPr>
+            <w:pStyle w:val="11"/>
+            <w:tabs>
+              <w:tab w:val="right" w:leader="dot" w:pos="9350"/>
+            </w:tabs>
+            <w:rPr>
+              <w:rFonts w:asciiTheme="minorHAnsi" w:eastAsiaTheme="minorEastAsia" w:hAnsiTheme="minorHAnsi"/>
+              <w:noProof/>
+              <w:sz w:val="22"/>
+            </w:rPr>
+          </w:pPr>
+          <w:hyperlink w:anchor="_Toc102576040" w:history="1">
+            <w:r>
+              <w:rPr>
+                <w:rStyle w:val="a4"/>
+                <w:noProof/>
+                <w:lang w:val="ru-RU"/>
+              </w:rPr>
+              <w:t>ОБОЗНАЧЕНИЯ И СОКРАЩЕНИЯ</w:t>
+            </w:r>
+            <w:r>
+              <w:rPr>
+                <w:noProof/>
+                <w:webHidden/>
+              </w:rPr>
+              <w:tab/>
+            </w:r>
+            <w:r>
+              <w:rPr>
+                <w:noProof/>
+                <w:webHidden/>
+              </w:rPr>
+              <w:fldChar w:fldCharType="begin"/>
+            </w:r>
+            <w:r>
+              <w:rPr>
+                <w:noProof/>
+                <w:webHidden/>
+              </w:rPr>
+              <w:instrText xml:space="preserve"> PAGEREF _Toc102576040 \h </w:instrText>
+            </w:r>
+            <w:r>
+              <w:rPr>
+                <w:noProof/>
+                <w:webHidden/>
+              </w:rPr>
+            </w:r>
+            <w:r>
+              <w:rPr>
+                <w:noProof/>
+                <w:webHidden/>
+              </w:rPr>
+              <w:fldChar w:fldCharType="separate"/>
+            </w:r>
+            <w:r>
+              <w:rPr>
+                <w:noProof/>
+                <w:webHidden/>
+              </w:rPr>
+              <w:t>3</w:t>
+            </w:r>
+            <w:r>
+              <w:rPr>
+                <w:noProof/>
+                <w:webHidden/>
+              </w:rPr>
+              <w:fldChar w:fldCharType="end"/>
+            </w:r>
+          </w:hyperlink>
+        </w:p>
+        <w:p>
+          <w:pPr>
+            <w:pStyle w:val="11"/>
+            <w:tabs>
+              <w:tab w:val="right" w:leader="dot" w:pos="9350"/>
+            </w:tabs>
+            <w:rPr>
+              <w:rFonts w:asciiTheme="minorHAnsi" w:eastAsiaTheme="minorEastAsia" w:hAnsiTheme="minorHAnsi"/>
+              <w:noProof/>
+              <w:sz w:val="22"/>
+            </w:rPr>
+          </w:pPr>
+          <w:hyperlink w:anchor="_Toc102576041" w:history="1">
+            <w:r>
+              <w:rPr>
+                <w:rStyle w:val="a4"/>
+                <w:noProof/>
+                <w:lang w:val="ru-RU"/>
+              </w:rPr>
+              <w:t>ВВЕДЕНИЕ</w:t>
+            </w:r>
+            <w:r>
+              <w:rPr>
+                <w:noProof/>
+                <w:webHidden/>
+              </w:rPr>
+              <w:tab/>
+            </w:r>
+            <w:r>
+              <w:rPr>
+                <w:noProof/>
+                <w:webHidden/>
+              </w:rPr>
+              <w:fldChar w:fldCharType="begin"/>
+            </w:r>
+            <w:r>
+              <w:rPr>
+                <w:noProof/>
+                <w:webHidden/>
+              </w:rPr>
+              <w:instrText xml:space="preserve"> PAGEREF _Toc102576041 \h </w:instrText>
+            </w:r>
+            <w:r>
+              <w:rPr>
+                <w:noProof/>
+                <w:webHidden/>
+              </w:rPr>
+            </w:r>
+            <w:r>
+              <w:rPr>
+                <w:noProof/>
+                <w:webHidden/>
+              </w:rPr>
+              <w:fldChar w:fldCharType="separate"/>
+            </w:r>
+            <w:r>
+              <w:rPr>
+                <w:noProof/>
+                <w:webHidden/>
+              </w:rPr>
+              <w:t>4</w:t>
             </w:r>
             <w:r>
               <w:rPr>
@@ -414,6 +557,7 @@
           <w:lang w:val="ru-RU"/>
         </w:rPr>
       </w:pPr>
+      <w:bookmarkStart w:id="2" w:name="_Toc102576040"/>
       <w:r>
         <w:rPr>
           <w:lang w:val="ru-RU"/>
@@ -421,6 +565,517 @@
         <w:lastRenderedPageBreak/>
         <w:t>ОБОЗНАЧЕНИЯ И СОКРАЩЕНИЯ</w:t>
       </w:r>
+      <w:bookmarkEnd w:id="2"/>
+    </w:p>
+    <w:p>
+      <w:pPr>
+        <w:rPr>
+          <w:lang w:val="ru-RU"/>
+        </w:rPr>
+      </w:pPr>
+    </w:p>
+    <w:p>
+      <w:pPr>
+        <w:rPr>
+          <w:lang w:val="ru-RU"/>
+        </w:rPr>
+      </w:pPr>
+    </w:p>
+    <w:p>
+      <w:pPr>
+        <w:rPr>
+          <w:lang w:val="ru-RU"/>
+        </w:rPr>
+      </w:pPr>
+    </w:p>
+    <w:p>
+      <w:pPr>
+        <w:rPr>
+          <w:lang w:val="ru-RU"/>
+        </w:rPr>
+      </w:pPr>
+    </w:p>
+    <w:p>
+      <w:pPr>
+        <w:jc w:val="left"/>
+        <w:rPr>
+          <w:lang w:val="ru-RU"/>
+        </w:rPr>
+      </w:pPr>
+      <w:r>
+        <w:rPr>
+          <w:lang w:val="ru-RU"/>
+        </w:rPr>
+        <w:br w:type="page"/>
+      </w:r>
+    </w:p>
+    <w:p>
+      <w:pPr>
+        <w:pStyle w:val="1"/>
+        <w:rPr>
+          <w:lang w:val="ru-RU"/>
+        </w:rPr>
+      </w:pPr>
+      <w:bookmarkStart w:id="3" w:name="_Toc102576041"/>
+      <w:r>
+        <w:rPr>
+          <w:lang w:val="ru-RU"/>
+        </w:rPr>
+        <w:lastRenderedPageBreak/>
+        <w:t>ВВЕДЕНИЕ</w:t>
+      </w:r>
+      <w:bookmarkEnd w:id="3"/>
+    </w:p>
+    <w:p>
+      <w:pPr>
+        <w:rPr>
+          <w:lang w:val="ru-RU"/>
+        </w:rPr>
+      </w:pPr>
+    </w:p>
+    <w:p>
+      <w:pPr>
+        <w:ind w:firstLine="720"/>
+        <w:rPr>
+          <w:lang w:val="ru-RU"/>
+        </w:rPr>
+      </w:pPr>
+      <w:r>
+        <w:rPr>
+          <w:lang w:val="ru-RU"/>
+        </w:rPr>
+        <w:t>В последнее время возникает необходимость в космическом спутнике связи, зачем он нужен</w:t>
+      </w:r>
+      <w:r>
+        <w:rPr>
+          <w:lang w:val="ru-RU"/>
+        </w:rPr>
+        <w:t xml:space="preserve">: </w:t>
+      </w:r>
+      <w:r>
+        <w:rPr>
+          <w:lang w:val="ru-RU"/>
+        </w:rPr>
+        <w:t>проводить разведку и передавать данные, отслеживать природные явления</w:t>
+      </w:r>
+      <w:r>
+        <w:rPr>
+          <w:lang w:val="ru-RU"/>
+        </w:rPr>
+        <w:t>,</w:t>
+      </w:r>
+      <w:r>
+        <w:rPr>
+          <w:lang w:val="ru-RU"/>
+        </w:rPr>
+        <w:t xml:space="preserve"> происходящие на Земле и т.д.</w:t>
+      </w:r>
+    </w:p>
+    <w:p>
+      <w:pPr>
+        <w:rPr>
+          <w:lang w:val="ru-RU"/>
+        </w:rPr>
+      </w:pPr>
+    </w:p>
+    <w:p>
+      <w:pPr>
+        <w:rPr>
+          <w:lang w:val="ru-RU"/>
+        </w:rPr>
+      </w:pPr>
+    </w:p>
+    <w:p>
+      <w:pPr>
+        <w:rPr>
+          <w:lang w:val="ru-RU"/>
+        </w:rPr>
+      </w:pPr>
+      <w:r>
+        <w:rPr>
+          <w:lang w:val="ru-RU"/>
+        </w:rPr>
+        <w:t xml:space="preserve">Целью данного дипломного проекта является разработка проектного облика </w:t>
+      </w:r>
+      <w:r>
+        <w:rPr>
+          <w:lang w:val="ru-RU"/>
+        </w:rPr>
+        <w:t xml:space="preserve">околоземного космического аппарата связи. </w:t>
+      </w:r>
+    </w:p>
+    <w:p>
+      <w:pPr>
+        <w:rPr>
+          <w:lang w:val="ru-RU"/>
+        </w:rPr>
+      </w:pPr>
+    </w:p>
+    <w:p>
+      <w:pPr>
+        <w:rPr>
+          <w:lang w:val="ru-RU"/>
+        </w:rPr>
+      </w:pPr>
+      <w:r>
+        <w:rPr>
+          <w:lang w:val="ru-RU"/>
+        </w:rPr>
+        <w:t>В данном дипломе решаются следующие задачи</w:t>
+      </w:r>
+      <w:r>
+        <w:rPr>
+          <w:lang w:val="ru-RU"/>
+        </w:rPr>
+        <w:t xml:space="preserve">: </w:t>
+      </w:r>
+    </w:p>
+    <w:p>
+      <w:pPr>
+        <w:pStyle w:val="a5"/>
+        <w:numPr>
+          <w:ilvl w:val="0"/>
+          <w:numId w:val="1"/>
+        </w:numPr>
+        <w:rPr>
+          <w:lang w:val="ru-RU"/>
+        </w:rPr>
+      </w:pPr>
+      <w:r>
+        <w:rPr>
+          <w:lang w:val="ru-RU"/>
+        </w:rPr>
+        <w:t>Предварительное проектирование космического аппарата связи</w:t>
+      </w:r>
+      <w:r>
+        <w:rPr>
+          <w:lang w:val="ru-RU"/>
+        </w:rPr>
+        <w:t xml:space="preserve">: </w:t>
+      </w:r>
+    </w:p>
+    <w:p>
+      <w:pPr>
+        <w:pStyle w:val="a5"/>
+        <w:numPr>
+          <w:ilvl w:val="0"/>
+          <w:numId w:val="2"/>
+        </w:numPr>
+        <w:rPr>
+          <w:lang w:val="ru-RU"/>
+        </w:rPr>
+      </w:pPr>
+      <w:r>
+        <w:rPr>
+          <w:lang w:val="ru-RU"/>
+        </w:rPr>
+        <w:t>Массовый анализ</w:t>
+      </w:r>
+      <w:r>
+        <w:t>;</w:t>
+      </w:r>
+    </w:p>
+    <w:p>
+      <w:pPr>
+        <w:pStyle w:val="a5"/>
+        <w:numPr>
+          <w:ilvl w:val="0"/>
+          <w:numId w:val="2"/>
+        </w:numPr>
+        <w:rPr>
+          <w:lang w:val="ru-RU"/>
+        </w:rPr>
+      </w:pPr>
+      <w:r>
+        <w:rPr>
+          <w:lang w:val="ru-RU"/>
+        </w:rPr>
+        <w:t>Формирование состава систем КА и их проектных параметров</w:t>
+      </w:r>
+      <w:r>
+        <w:rPr>
+          <w:lang w:val="ru-RU"/>
+        </w:rPr>
+        <w:t>;</w:t>
+      </w:r>
+    </w:p>
+    <w:p>
+      <w:pPr>
+        <w:pStyle w:val="a5"/>
+        <w:numPr>
+          <w:ilvl w:val="0"/>
+          <w:numId w:val="2"/>
+        </w:numPr>
+        <w:rPr>
+          <w:lang w:val="ru-RU"/>
+        </w:rPr>
+      </w:pPr>
+      <w:r>
+        <w:rPr>
+          <w:lang w:val="ru-RU"/>
+        </w:rPr>
+        <w:t>Компоновка КА, его систем и приборов, формирование</w:t>
+      </w:r>
+      <w:r>
+        <w:rPr>
+          <w:lang w:val="ru-RU"/>
+        </w:rPr>
+        <w:t xml:space="preserve"> состава систем КА и их проектных параметров</w:t>
+      </w:r>
+      <w:r>
+        <w:rPr>
+          <w:lang w:val="ru-RU"/>
+        </w:rPr>
+        <w:t>;</w:t>
+      </w:r>
+    </w:p>
+    <w:p>
+      <w:pPr>
+        <w:pStyle w:val="a5"/>
+        <w:numPr>
+          <w:ilvl w:val="0"/>
+          <w:numId w:val="2"/>
+        </w:numPr>
+        <w:rPr>
+          <w:lang w:val="ru-RU"/>
+        </w:rPr>
+      </w:pPr>
+      <w:r>
+        <w:rPr>
+          <w:lang w:val="ru-RU"/>
+        </w:rPr>
+        <w:t>Компоновка КА, его систем и приборов, формирование силовой схемы КА</w:t>
+      </w:r>
+      <w:r>
+        <w:rPr>
+          <w:lang w:val="ru-RU"/>
+        </w:rPr>
+        <w:t>;</w:t>
+      </w:r>
+    </w:p>
+    <w:p>
+      <w:pPr>
+        <w:pStyle w:val="a5"/>
+        <w:numPr>
+          <w:ilvl w:val="0"/>
+          <w:numId w:val="1"/>
+        </w:numPr>
+        <w:rPr>
+          <w:lang w:val="ru-RU"/>
+        </w:rPr>
+      </w:pPr>
+      <w:r>
+        <w:rPr>
+          <w:lang w:val="ru-RU"/>
+        </w:rPr>
+        <w:t>Проектирование устройства поворота и раскрытия солнечных батарей</w:t>
+      </w:r>
+      <w:r>
+        <w:rPr>
+          <w:lang w:val="ru-RU"/>
+        </w:rPr>
+        <w:t>;</w:t>
+      </w:r>
+    </w:p>
+    <w:p>
+      <w:pPr>
+        <w:pStyle w:val="a5"/>
+        <w:numPr>
+          <w:ilvl w:val="0"/>
+          <w:numId w:val="1"/>
+        </w:numPr>
+        <w:rPr>
+          <w:lang w:val="ru-RU"/>
+        </w:rPr>
+      </w:pPr>
+      <w:r>
+        <w:rPr>
+          <w:lang w:val="ru-RU"/>
+        </w:rPr>
+        <w:t>Проектирование фрагмента стержневой-ферменной конструкции крупногабаритной раскрывающейся антенны-рефлектора</w:t>
+      </w:r>
+      <w:r>
+        <w:rPr>
+          <w:lang w:val="ru-RU"/>
+        </w:rPr>
+        <w:t>;</w:t>
+      </w:r>
+    </w:p>
+    <w:p>
+      <w:pPr>
+        <w:pStyle w:val="a5"/>
+        <w:numPr>
+          <w:ilvl w:val="0"/>
+          <w:numId w:val="1"/>
+        </w:numPr>
+        <w:rPr>
+          <w:lang w:val="ru-RU"/>
+        </w:rPr>
+      </w:pPr>
+      <w:r>
+        <w:rPr>
+          <w:lang w:val="ru-RU"/>
+        </w:rPr>
+        <w:t>Разработка технологического процесса изготовление шар-баллона и проектирование оснастки для токарной об</w:t>
+      </w:r>
+      <w:r>
+        <w:rPr>
+          <w:lang w:val="ru-RU"/>
+        </w:rPr>
+        <w:t>работки изделия</w:t>
+      </w:r>
+      <w:r>
+        <w:rPr>
+          <w:lang w:val="ru-RU"/>
+        </w:rPr>
+        <w:t>;</w:t>
+      </w:r>
+    </w:p>
+    <w:p>
+      <w:pPr>
+        <w:pStyle w:val="a5"/>
+        <w:numPr>
+          <w:ilvl w:val="0"/>
+          <w:numId w:val="1"/>
+        </w:numPr>
+        <w:rPr>
+          <w:lang w:val="ru-RU"/>
+        </w:rPr>
+      </w:pPr>
+      <w:r>
+        <w:rPr>
+          <w:lang w:val="ru-RU"/>
+        </w:rPr>
+        <w:lastRenderedPageBreak/>
+        <w:t>Оценка и обеспечение безопасности рабочих при проведении испытаний раскрытия ферменной-стержневой конструкции антенны-крупногабаритного рефлектора</w:t>
+      </w:r>
+      <w:r>
+        <w:rPr>
+          <w:lang w:val="ru-RU"/>
+        </w:rPr>
+        <w:t>;</w:t>
+      </w:r>
+    </w:p>
+    <w:p>
+      <w:pPr>
+        <w:pStyle w:val="a5"/>
+        <w:numPr>
+          <w:ilvl w:val="0"/>
+          <w:numId w:val="1"/>
+        </w:numPr>
+        <w:rPr>
+          <w:lang w:val="ru-RU"/>
+        </w:rPr>
+      </w:pPr>
+      <w:r>
+        <w:rPr>
+          <w:lang w:val="ru-RU"/>
+        </w:rPr>
+        <w:t>Анализ экономической целесообразности разрабатываемого проекта</w:t>
+      </w:r>
+    </w:p>
+    <w:p>
+      <w:pPr>
+        <w:rPr>
+          <w:lang w:val="ru-RU"/>
+        </w:rPr>
+      </w:pPr>
+    </w:p>
+    <w:p>
+      <w:pPr>
+        <w:rPr>
+          <w:lang w:val="ru-RU"/>
+        </w:rPr>
+      </w:pPr>
+    </w:p>
+    <w:p>
+      <w:pPr>
+        <w:pStyle w:val="1"/>
+        <w:numPr>
+          <w:ilvl w:val="0"/>
+          <w:numId w:val="3"/>
+        </w:numPr>
+        <w:jc w:val="left"/>
+        <w:rPr>
+          <w:lang w:val="ru-RU"/>
+        </w:rPr>
+      </w:pPr>
+      <w:r>
+        <w:rPr>
+          <w:lang w:val="ru-RU"/>
+        </w:rPr>
+        <w:br w:type="page"/>
+      </w:r>
+      <w:r>
+        <w:rPr>
+          <w:lang w:val="ru-RU"/>
+        </w:rPr>
+        <w:lastRenderedPageBreak/>
+        <w:t>Конструкторская часть</w:t>
+      </w:r>
+    </w:p>
+    <w:p>
+      <w:pPr>
+        <w:pStyle w:val="1"/>
+        <w:numPr>
+          <w:ilvl w:val="1"/>
+          <w:numId w:val="3"/>
+        </w:numPr>
+        <w:jc w:val="left"/>
+        <w:rPr>
+          <w:lang w:val="ru-RU"/>
+        </w:rPr>
+      </w:pPr>
+      <w:r>
+        <w:rPr>
+          <w:lang w:val="ru-RU"/>
+        </w:rPr>
+        <w:t xml:space="preserve"> </w:t>
+      </w:r>
+      <w:r>
+        <w:rPr>
+          <w:lang w:val="ru-RU"/>
+        </w:rPr>
+        <w:t>Обзор аналогов</w:t>
+      </w:r>
+    </w:p>
+    <w:p>
+      <w:pPr>
+        <w:pStyle w:val="1"/>
+        <w:numPr>
+          <w:ilvl w:val="2"/>
+          <w:numId w:val="3"/>
+        </w:numPr>
+        <w:jc w:val="both"/>
+        <w:rPr>
+          <w:lang w:val="ru-RU"/>
+        </w:rPr>
+      </w:pPr>
+      <w:r>
+        <w:rPr>
+          <w:lang w:val="ru-RU"/>
+        </w:rPr>
+        <w:t>«</w:t>
+      </w:r>
+      <w:r>
+        <w:rPr>
+          <w:lang w:val="ru-RU"/>
+        </w:rPr>
+        <w:t>Пион</w:t>
+      </w:r>
+      <w:r>
+        <w:rPr>
+          <w:lang w:val="ru-RU"/>
+        </w:rPr>
+        <w:t>»</w:t>
+      </w:r>
+    </w:p>
+    <w:p>
+      <w:pPr>
+        <w:rPr>
+          <w:lang w:val="ru-RU"/>
+        </w:rPr>
+      </w:pPr>
     </w:p>
     <w:sectPr>
       <w:pgSz w:w="12240" w:h="15840"/>
@@ -430,6 +1085,305 @@
     </w:sectPr>
   </w:body>
 </w:document>
+</file>
+
+<file path=word/numbering.xml><?xml version="1.0" encoding="utf-8"?>
+<w:numbering xmlns:wpc="http://schemas.microsoft.com/office/word/2010/wordprocessingCanvas" xmlns:cx="http://schemas.microsoft.com/office/drawing/2014/chartex" xmlns:cx1="http://schemas.microsoft.com/office/drawing/2015/9/8/chartex" xmlns:cx2="http://schemas.microsoft.com/office/drawing/2015/10/21/chartex" xmlns:cx3="http://schemas.microsoft.com/office/drawing/2016/5/9/chartex" xmlns:cx4="http://schemas.microsoft.com/office/drawing/2016/5/10/chartex" xmlns:cx5="http://schemas.microsoft.com/office/drawing/2016/5/11/chartex" xmlns:cx6="http://schemas.microsoft.com/office/drawing/2016/5/12/chartex" xmlns:cx7="http://schemas.microsoft.com/office/drawing/2016/5/13/chartex" xmlns:cx8="http://schemas.microsoft.com/office/drawing/2016/5/14/chartex" xmlns:mc="http://schemas.openxmlformats.org/markup-compatibility/2006" xmlns:aink="http://schemas.microsoft.com/office/drawing/2016/ink" xmlns:am3d="http://schemas.microsoft.com/office/drawing/2017/model3d" xmlns:o="urn:schemas-microsoft-com:office:office" xmlns:oel="http://schemas.microsoft.com/office/2019/extlst" xmlns:r="http://schemas.openxmlformats.org/officeDocument/2006/relationships" xmlns:m="http://schemas.openxmlformats.org/officeDocument/2006/math" xmlns:v="urn:schemas-microsoft-com:vml" xmlns:wp14="http://schemas.microsoft.com/office/word/2010/wordprocessingDrawing" xmlns:wp="http://schemas.openxmlformats.org/drawingml/2006/wordprocessingDrawing" xmlns:w10="urn:schemas-microsoft-com:office:word" xmlns:w="http://schemas.openxmlformats.org/wordprocessingml/2006/main" xmlns:w14="http://schemas.microsoft.com/office/word/2010/wordml" xmlns:w15="http://schemas.microsoft.com/office/word/2012/wordml" xmlns:w16cex="http://schemas.microsoft.com/office/word/2018/wordml/cex" xmlns:w16cid="http://schemas.microsoft.com/office/word/2016/wordml/cid" xmlns:w16="http://schemas.microsoft.com/office/word/2018/wordml" xmlns:w16sdtdh="http://schemas.microsoft.com/office/word/2020/wordml/sdtdatahash" xmlns:w16se="http://schemas.microsoft.com/office/word/2015/wordml/symex" xmlns:wpg="http://schemas.microsoft.com/office/word/2010/wordprocessingGroup" xmlns:wpi="http://schemas.microsoft.com/office/word/2010/wordprocessingInk" xmlns:wne="http://schemas.microsoft.com/office/word/2006/wordml" xmlns:wps="http://schemas.microsoft.com/office/word/2010/wordprocessingShape" mc:Ignorable="w14 w15 w16se w16cid w16 w16cex w16sdtdh wp14">
+  <w:abstractNum w:abstractNumId="0" w15:restartNumberingAfterBreak="0">
+    <w:nsid w:val="3419536C"/>
+    <w:multiLevelType w:val="hybridMultilevel"/>
+    <w:tmpl w:val="3AE83896"/>
+    <w:lvl w:ilvl="0" w:tplc="04090001">
+      <w:start w:val="1"/>
+      <w:numFmt w:val="bullet"/>
+      <w:lvlText w:val=""/>
+      <w:lvlJc w:val="left"/>
+      <w:pPr>
+        <w:ind w:left="1440" w:hanging="360"/>
+      </w:pPr>
+      <w:rPr>
+        <w:rFonts w:ascii="Symbol" w:hAnsi="Symbol" w:hint="default"/>
+      </w:rPr>
+    </w:lvl>
+    <w:lvl w:ilvl="1" w:tplc="04090003" w:tentative="1">
+      <w:start w:val="1"/>
+      <w:numFmt w:val="bullet"/>
+      <w:lvlText w:val="o"/>
+      <w:lvlJc w:val="left"/>
+      <w:pPr>
+        <w:ind w:left="2160" w:hanging="360"/>
+      </w:pPr>
+      <w:rPr>
+        <w:rFonts w:ascii="Courier New" w:hAnsi="Courier New" w:cs="Courier New" w:hint="default"/>
+      </w:rPr>
+    </w:lvl>
+    <w:lvl w:ilvl="2" w:tplc="04090005" w:tentative="1">
+      <w:start w:val="1"/>
+      <w:numFmt w:val="bullet"/>
+      <w:lvlText w:val=""/>
+      <w:lvlJc w:val="left"/>
+      <w:pPr>
+        <w:ind w:left="2880" w:hanging="360"/>
+      </w:pPr>
+      <w:rPr>
+        <w:rFonts w:ascii="Wingdings" w:hAnsi="Wingdings" w:hint="default"/>
+      </w:rPr>
+    </w:lvl>
+    <w:lvl w:ilvl="3" w:tplc="04090001" w:tentative="1">
+      <w:start w:val="1"/>
+      <w:numFmt w:val="bullet"/>
+      <w:lvlText w:val=""/>
+      <w:lvlJc w:val="left"/>
+      <w:pPr>
+        <w:ind w:left="3600" w:hanging="360"/>
+      </w:pPr>
+      <w:rPr>
+        <w:rFonts w:ascii="Symbol" w:hAnsi="Symbol" w:hint="default"/>
+      </w:rPr>
+    </w:lvl>
+    <w:lvl w:ilvl="4" w:tplc="04090003" w:tentative="1">
+      <w:start w:val="1"/>
+      <w:numFmt w:val="bullet"/>
+      <w:lvlText w:val="o"/>
+      <w:lvlJc w:val="left"/>
+      <w:pPr>
+        <w:ind w:left="4320" w:hanging="360"/>
+      </w:pPr>
+      <w:rPr>
+        <w:rFonts w:ascii="Courier New" w:hAnsi="Courier New" w:cs="Courier New" w:hint="default"/>
+      </w:rPr>
+    </w:lvl>
+    <w:lvl w:ilvl="5" w:tplc="04090005" w:tentative="1">
+      <w:start w:val="1"/>
+      <w:numFmt w:val="bullet"/>
+      <w:lvlText w:val=""/>
+      <w:lvlJc w:val="left"/>
+      <w:pPr>
+        <w:ind w:left="5040" w:hanging="360"/>
+      </w:pPr>
+      <w:rPr>
+        <w:rFonts w:ascii="Wingdings" w:hAnsi="Wingdings" w:hint="default"/>
+      </w:rPr>
+    </w:lvl>
+    <w:lvl w:ilvl="6" w:tplc="04090001" w:tentative="1">
+      <w:start w:val="1"/>
+      <w:numFmt w:val="bullet"/>
+      <w:lvlText w:val=""/>
+      <w:lvlJc w:val="left"/>
+      <w:pPr>
+        <w:ind w:left="5760" w:hanging="360"/>
+      </w:pPr>
+      <w:rPr>
+        <w:rFonts w:ascii="Symbol" w:hAnsi="Symbol" w:hint="default"/>
+      </w:rPr>
+    </w:lvl>
+    <w:lvl w:ilvl="7" w:tplc="04090003" w:tentative="1">
+      <w:start w:val="1"/>
+      <w:numFmt w:val="bullet"/>
+      <w:lvlText w:val="o"/>
+      <w:lvlJc w:val="left"/>
+      <w:pPr>
+        <w:ind w:left="6480" w:hanging="360"/>
+      </w:pPr>
+      <w:rPr>
+        <w:rFonts w:ascii="Courier New" w:hAnsi="Courier New" w:cs="Courier New" w:hint="default"/>
+      </w:rPr>
+    </w:lvl>
+    <w:lvl w:ilvl="8" w:tplc="04090005" w:tentative="1">
+      <w:start w:val="1"/>
+      <w:numFmt w:val="bullet"/>
+      <w:lvlText w:val=""/>
+      <w:lvlJc w:val="left"/>
+      <w:pPr>
+        <w:ind w:left="7200" w:hanging="360"/>
+      </w:pPr>
+      <w:rPr>
+        <w:rFonts w:ascii="Wingdings" w:hAnsi="Wingdings" w:hint="default"/>
+      </w:rPr>
+    </w:lvl>
+  </w:abstractNum>
+  <w:abstractNum w:abstractNumId="1" w15:restartNumberingAfterBreak="0">
+    <w:nsid w:val="37C3794D"/>
+    <w:multiLevelType w:val="hybridMultilevel"/>
+    <w:tmpl w:val="C93C8E7A"/>
+    <w:lvl w:ilvl="0" w:tplc="0409000F">
+      <w:start w:val="1"/>
+      <w:numFmt w:val="decimal"/>
+      <w:lvlText w:val="%1."/>
+      <w:lvlJc w:val="left"/>
+      <w:pPr>
+        <w:ind w:left="720" w:hanging="360"/>
+      </w:pPr>
+    </w:lvl>
+    <w:lvl w:ilvl="1" w:tplc="04090019" w:tentative="1">
+      <w:start w:val="1"/>
+      <w:numFmt w:val="lowerLetter"/>
+      <w:lvlText w:val="%2."/>
+      <w:lvlJc w:val="left"/>
+      <w:pPr>
+        <w:ind w:left="1440" w:hanging="360"/>
+      </w:pPr>
+    </w:lvl>
+    <w:lvl w:ilvl="2" w:tplc="0409001B" w:tentative="1">
+      <w:start w:val="1"/>
+      <w:numFmt w:val="lowerRoman"/>
+      <w:lvlText w:val="%3."/>
+      <w:lvlJc w:val="right"/>
+      <w:pPr>
+        <w:ind w:left="2160" w:hanging="180"/>
+      </w:pPr>
+    </w:lvl>
+    <w:lvl w:ilvl="3" w:tplc="0409000F" w:tentative="1">
+      <w:start w:val="1"/>
+      <w:numFmt w:val="decimal"/>
+      <w:lvlText w:val="%4."/>
+      <w:lvlJc w:val="left"/>
+      <w:pPr>
+        <w:ind w:left="2880" w:hanging="360"/>
+      </w:pPr>
+    </w:lvl>
+    <w:lvl w:ilvl="4" w:tplc="04090019" w:tentative="1">
+      <w:start w:val="1"/>
+      <w:numFmt w:val="lowerLetter"/>
+      <w:lvlText w:val="%5."/>
+      <w:lvlJc w:val="left"/>
+      <w:pPr>
+        <w:ind w:left="3600" w:hanging="360"/>
+      </w:pPr>
+    </w:lvl>
+    <w:lvl w:ilvl="5" w:tplc="0409001B" w:tentative="1">
+      <w:start w:val="1"/>
+      <w:numFmt w:val="lowerRoman"/>
+      <w:lvlText w:val="%6."/>
+      <w:lvlJc w:val="right"/>
+      <w:pPr>
+        <w:ind w:left="4320" w:hanging="180"/>
+      </w:pPr>
+    </w:lvl>
+    <w:lvl w:ilvl="6" w:tplc="0409000F" w:tentative="1">
+      <w:start w:val="1"/>
+      <w:numFmt w:val="decimal"/>
+      <w:lvlText w:val="%7."/>
+      <w:lvlJc w:val="left"/>
+      <w:pPr>
+        <w:ind w:left="5040" w:hanging="360"/>
+      </w:pPr>
+    </w:lvl>
+    <w:lvl w:ilvl="7" w:tplc="04090019" w:tentative="1">
+      <w:start w:val="1"/>
+      <w:numFmt w:val="lowerLetter"/>
+      <w:lvlText w:val="%8."/>
+      <w:lvlJc w:val="left"/>
+      <w:pPr>
+        <w:ind w:left="5760" w:hanging="360"/>
+      </w:pPr>
+    </w:lvl>
+    <w:lvl w:ilvl="8" w:tplc="0409001B" w:tentative="1">
+      <w:start w:val="1"/>
+      <w:numFmt w:val="lowerRoman"/>
+      <w:lvlText w:val="%9."/>
+      <w:lvlJc w:val="right"/>
+      <w:pPr>
+        <w:ind w:left="6480" w:hanging="180"/>
+      </w:pPr>
+    </w:lvl>
+  </w:abstractNum>
+  <w:abstractNum w:abstractNumId="2" w15:restartNumberingAfterBreak="0">
+    <w:nsid w:val="42D35887"/>
+    <w:multiLevelType w:val="multilevel"/>
+    <w:tmpl w:val="0409001F"/>
+    <w:lvl w:ilvl="0">
+      <w:start w:val="1"/>
+      <w:numFmt w:val="decimal"/>
+      <w:lvlText w:val="%1."/>
+      <w:lvlJc w:val="left"/>
+      <w:pPr>
+        <w:ind w:left="360" w:hanging="360"/>
+      </w:pPr>
+    </w:lvl>
+    <w:lvl w:ilvl="1">
+      <w:start w:val="1"/>
+      <w:numFmt w:val="decimal"/>
+      <w:lvlText w:val="%1.%2."/>
+      <w:lvlJc w:val="left"/>
+      <w:pPr>
+        <w:ind w:left="792" w:hanging="432"/>
+      </w:pPr>
+    </w:lvl>
+    <w:lvl w:ilvl="2">
+      <w:start w:val="1"/>
+      <w:numFmt w:val="decimal"/>
+      <w:lvlText w:val="%1.%2.%3."/>
+      <w:lvlJc w:val="left"/>
+      <w:pPr>
+        <w:ind w:left="1224" w:hanging="504"/>
+      </w:pPr>
+    </w:lvl>
+    <w:lvl w:ilvl="3">
+      <w:start w:val="1"/>
+      <w:numFmt w:val="decimal"/>
+      <w:lvlText w:val="%1.%2.%3.%4."/>
+      <w:lvlJc w:val="left"/>
+      <w:pPr>
+        <w:ind w:left="1728" w:hanging="648"/>
+      </w:pPr>
+    </w:lvl>
+    <w:lvl w:ilvl="4">
+      <w:start w:val="1"/>
+      <w:numFmt w:val="decimal"/>
+      <w:lvlText w:val="%1.%2.%3.%4.%5."/>
+      <w:lvlJc w:val="left"/>
+      <w:pPr>
+        <w:ind w:left="2232" w:hanging="792"/>
+      </w:pPr>
+    </w:lvl>
+    <w:lvl w:ilvl="5">
+      <w:start w:val="1"/>
+      <w:numFmt w:val="decimal"/>
+      <w:lvlText w:val="%1.%2.%3.%4.%5.%6."/>
+      <w:lvlJc w:val="left"/>
+      <w:pPr>
+        <w:ind w:left="2736" w:hanging="936"/>
+      </w:pPr>
+    </w:lvl>
+    <w:lvl w:ilvl="6">
+      <w:start w:val="1"/>
+      <w:numFmt w:val="decimal"/>
+      <w:lvlText w:val="%1.%2.%3.%4.%5.%6.%7."/>
+      <w:lvlJc w:val="left"/>
+      <w:pPr>
+        <w:ind w:left="3240" w:hanging="1080"/>
+      </w:pPr>
+    </w:lvl>
+    <w:lvl w:ilvl="7">
+      <w:start w:val="1"/>
+      <w:numFmt w:val="decimal"/>
+      <w:lvlText w:val="%1.%2.%3.%4.%5.%6.%7.%8."/>
+      <w:lvlJc w:val="left"/>
+      <w:pPr>
+        <w:ind w:left="3744" w:hanging="1224"/>
+      </w:pPr>
+    </w:lvl>
+    <w:lvl w:ilvl="8">
+      <w:start w:val="1"/>
+      <w:numFmt w:val="decimal"/>
+      <w:lvlText w:val="%1.%2.%3.%4.%5.%6.%7.%8.%9."/>
+      <w:lvlJc w:val="left"/>
+      <w:pPr>
+        <w:ind w:left="4320" w:hanging="1440"/>
+      </w:pPr>
+    </w:lvl>
+  </w:abstractNum>
+  <w:num w:numId="1" w16cid:durableId="1120104393">
+    <w:abstractNumId w:val="1"/>
+  </w:num>
+  <w:num w:numId="2" w16cid:durableId="2087339206">
+    <w:abstractNumId w:val="0"/>
+  </w:num>
+  <w:num w:numId="3" w16cid:durableId="164170824">
+    <w:abstractNumId w:val="2"/>
+  </w:num>
+</w:numbering>
 </file>
 
 <file path=word/styles.xml><?xml version="1.0" encoding="utf-8"?>
@@ -830,8 +1784,9 @@
   <w:style w:type="paragraph" w:default="1" w:styleId="a">
     <w:name w:val="Normal"/>
     <w:qFormat/>
-    <w:rsid w:val="0091450F"/>
+    <w:rsid w:val="00D9195D"/>
     <w:pPr>
+      <w:spacing w:line="360" w:lineRule="auto"/>
       <w:jc w:val="both"/>
     </w:pPr>
     <w:rPr>
@@ -850,7 +1805,7 @@
     <w:pPr>
       <w:keepNext/>
       <w:keepLines/>
-      <w:spacing w:before="240" w:after="0" w:line="360" w:lineRule="auto"/>
+      <w:spacing w:before="240" w:after="0"/>
       <w:jc w:val="center"/>
       <w:outlineLvl w:val="0"/>
     </w:pPr>
@@ -858,6 +1813,29 @@
       <w:rFonts w:eastAsiaTheme="majorEastAsia" w:cstheme="majorBidi"/>
       <w:b/>
       <w:szCs w:val="32"/>
+    </w:rPr>
+  </w:style>
+  <w:style w:type="paragraph" w:styleId="3">
+    <w:name w:val="heading 3"/>
+    <w:basedOn w:val="a"/>
+    <w:next w:val="a"/>
+    <w:link w:val="30"/>
+    <w:uiPriority w:val="9"/>
+    <w:semiHidden/>
+    <w:unhideWhenUsed/>
+    <w:qFormat/>
+    <w:rsid w:val="000A0EEF"/>
+    <w:pPr>
+      <w:keepNext/>
+      <w:keepLines/>
+      <w:spacing w:before="40" w:after="0"/>
+      <w:outlineLvl w:val="2"/>
+    </w:pPr>
+    <w:rPr>
+      <w:rFonts w:asciiTheme="majorHAnsi" w:eastAsiaTheme="majorEastAsia" w:hAnsiTheme="majorHAnsi" w:cstheme="majorBidi"/>
+      <w:color w:val="1F3763" w:themeColor="accent1" w:themeShade="7F"/>
+      <w:sz w:val="24"/>
+      <w:szCs w:val="24"/>
     </w:rPr>
   </w:style>
   <w:style w:type="character" w:default="1" w:styleId="a0">
@@ -941,6 +1919,31 @@
     <w:rPr>
       <w:color w:val="0563C1" w:themeColor="hyperlink"/>
       <w:u w:val="single"/>
+    </w:rPr>
+  </w:style>
+  <w:style w:type="paragraph" w:styleId="a5">
+    <w:name w:val="List Paragraph"/>
+    <w:basedOn w:val="a"/>
+    <w:uiPriority w:val="34"/>
+    <w:qFormat/>
+    <w:rsid w:val="009A065E"/>
+    <w:pPr>
+      <w:ind w:left="720"/>
+      <w:contextualSpacing/>
+    </w:pPr>
+  </w:style>
+  <w:style w:type="character" w:customStyle="1" w:styleId="30">
+    <w:name w:val="Заголовок 3 Знак"/>
+    <w:basedOn w:val="a0"/>
+    <w:link w:val="3"/>
+    <w:uiPriority w:val="9"/>
+    <w:semiHidden/>
+    <w:rsid w:val="000A0EEF"/>
+    <w:rPr>
+      <w:rFonts w:asciiTheme="majorHAnsi" w:eastAsiaTheme="majorEastAsia" w:hAnsiTheme="majorHAnsi" w:cstheme="majorBidi"/>
+      <w:color w:val="1F3763" w:themeColor="accent1" w:themeShade="7F"/>
+      <w:sz w:val="24"/>
+      <w:szCs w:val="24"/>
     </w:rPr>
   </w:style>
 </w:styles>

</xml_diff>

<commit_message>
[ADD] Started ballistic analysis
</commit_message>
<xml_diff>
--- a/thesis-notes.docx
+++ b/thesis-notes.docx
@@ -2349,6 +2349,11 @@
       </w:pPr>
     </w:p>
     <w:p>
+      <w:pPr>
+        <w:rPr>
+          <w:lang w:val="ru-RU"/>
+        </w:rPr>
+      </w:pPr>
       <w:r>
         <w:rPr>
           <w:lang w:val="ru-RU"/>
@@ -2362,6 +2367,9 @@
         <w:t>:</w:t>
       </w:r>
       <w:r>
+        <w:rPr>
+          <w:lang w:val="ru-RU"/>
+        </w:rPr>
         <w:t xml:space="preserve"> </w:t>
       </w:r>
     </w:p>
@@ -2388,13 +2396,7 @@
         <w:rPr>
           <w:lang w:val="ru-RU"/>
         </w:rPr>
-        <w:t>Яогань-3</w:t>
-      </w:r>
-      <w:r>
-        <w:rPr>
-          <w:lang w:val="ru-RU"/>
-        </w:rPr>
-        <w:t xml:space="preserve">2-02 </w:t>
+        <w:t xml:space="preserve">Яогань-32-02 </w:t>
       </w:r>
       <w:r>
         <w:t>A</w:t>
@@ -2430,13 +2432,7 @@
         <w:rPr>
           <w:lang w:val="ru-RU"/>
         </w:rPr>
-        <w:t>3</w:t>
-      </w:r>
-      <w:r>
-        <w:rPr>
-          <w:lang w:val="ru-RU"/>
-        </w:rPr>
-        <w:t xml:space="preserve"> ноября 2021 года</w:t>
+        <w:t>3 ноября 2021 года</w:t>
       </w:r>
     </w:p>
     <w:p>
@@ -3069,13 +3065,7 @@
               <w:rPr>
                 <w:lang w:val="ru-RU"/>
               </w:rPr>
-              <w:t xml:space="preserve"> 34-02,</w:t>
-            </w:r>
-            <w:r>
-              <w:rPr>
-                <w:lang w:val="ru-RU"/>
-              </w:rPr>
-              <w:t xml:space="preserve"> </w:t>
+              <w:t xml:space="preserve"> 34-02, </w:t>
             </w:r>
             <w:r>
               <w:rPr>
@@ -3131,13 +3121,7 @@
               <w:rPr>
                 <w:lang w:val="ru-RU"/>
               </w:rPr>
-              <w:t>Китайская аэрокосмическая научно-техническая корпорация</w:t>
-            </w:r>
-            <w:r>
-              <w:rPr>
-                <w:lang w:val="ru-RU"/>
-              </w:rPr>
-              <w:t xml:space="preserve"> </w:t>
+              <w:t xml:space="preserve">Китайская аэрокосмическая научно-техническая корпорация </w:t>
             </w:r>
             <w:r>
               <w:rPr>
@@ -4288,6 +4272,281 @@
     </w:p>
     <w:p>
       <w:pPr>
+        <w:pStyle w:val="a5"/>
+        <w:numPr>
+          <w:ilvl w:val="0"/>
+          <w:numId w:val="10"/>
+        </w:numPr>
+        <w:rPr>
+          <w:lang w:val="ru-RU"/>
+        </w:rPr>
+      </w:pPr>
+      <w:r>
+        <w:rPr>
+          <w:lang w:val="ru-RU"/>
+        </w:rPr>
+        <w:t>ПРОЕКТИРОВАНИЕ СВЕРХМАЛЫХ КОСМИЧЕСКИХ АППАРАТОВ</w:t>
+      </w:r>
+      <w:r>
+        <w:rPr>
+          <w:lang w:val="ru-RU"/>
+        </w:rPr>
+        <w:t xml:space="preserve"> [</w:t>
+      </w:r>
+      <w:r>
+        <w:rPr>
+          <w:lang w:val="ru-RU"/>
+        </w:rPr>
+        <w:t>Электронный ресурс</w:t>
+      </w:r>
+      <w:r>
+        <w:rPr>
+          <w:lang w:val="ru-RU"/>
+        </w:rPr>
+        <w:t>]</w:t>
+      </w:r>
+      <w:r>
+        <w:rPr>
+          <w:lang w:val="ru-RU"/>
+        </w:rPr>
+        <w:t xml:space="preserve"> </w:t>
+      </w:r>
+      <w:r>
+        <w:rPr>
+          <w:lang w:val="ru-RU"/>
+        </w:rPr>
+        <w:t xml:space="preserve">// </w:t>
+      </w:r>
+      <w:r>
+        <w:t>URL</w:t>
+      </w:r>
+      <w:r>
+        <w:rPr>
+          <w:lang w:val="ru-RU"/>
+        </w:rPr>
+        <w:t xml:space="preserve">: </w:t>
+      </w:r>
+      <w:hyperlink r:id="rId12" w:history="1">
+        <w:r>
+          <w:rPr>
+            <w:rStyle w:val="a4"/>
+          </w:rPr>
+          <w:t>https</w:t>
+        </w:r>
+        <w:r>
+          <w:rPr>
+            <w:rStyle w:val="a4"/>
+            <w:lang w:val="ru-RU"/>
+          </w:rPr>
+          <w:t>://</w:t>
+        </w:r>
+        <w:r>
+          <w:rPr>
+            <w:rStyle w:val="a4"/>
+          </w:rPr>
+          <w:t>library</w:t>
+        </w:r>
+        <w:r>
+          <w:rPr>
+            <w:rStyle w:val="a4"/>
+            <w:lang w:val="ru-RU"/>
+          </w:rPr>
+          <w:t>.</w:t>
+        </w:r>
+        <w:proofErr w:type="spellStart"/>
+        <w:r>
+          <w:rPr>
+            <w:rStyle w:val="a4"/>
+          </w:rPr>
+          <w:t>voenmeh</w:t>
+        </w:r>
+        <w:proofErr w:type="spellEnd"/>
+        <w:r>
+          <w:rPr>
+            <w:rStyle w:val="a4"/>
+            <w:lang w:val="ru-RU"/>
+          </w:rPr>
+          <w:t>.</w:t>
+        </w:r>
+        <w:proofErr w:type="spellStart"/>
+        <w:r>
+          <w:rPr>
+            <w:rStyle w:val="a4"/>
+          </w:rPr>
+          <w:t>ru</w:t>
+        </w:r>
+        <w:proofErr w:type="spellEnd"/>
+        <w:r>
+          <w:rPr>
+            <w:rStyle w:val="a4"/>
+            <w:lang w:val="ru-RU"/>
+          </w:rPr>
+          <w:t>/</w:t>
+        </w:r>
+        <w:proofErr w:type="spellStart"/>
+        <w:r>
+          <w:rPr>
+            <w:rStyle w:val="a4"/>
+          </w:rPr>
+          <w:t>cnau</w:t>
+        </w:r>
+        <w:proofErr w:type="spellEnd"/>
+        <w:r>
+          <w:rPr>
+            <w:rStyle w:val="a4"/>
+            <w:lang w:val="ru-RU"/>
+          </w:rPr>
+          <w:t>/</w:t>
+        </w:r>
+        <w:proofErr w:type="spellStart"/>
+        <w:r>
+          <w:rPr>
+            <w:rStyle w:val="a4"/>
+          </w:rPr>
+          <w:t>QAf</w:t>
+        </w:r>
+        <w:proofErr w:type="spellEnd"/>
+        <w:r>
+          <w:rPr>
+            <w:rStyle w:val="a4"/>
+            <w:lang w:val="ru-RU"/>
+          </w:rPr>
+          <w:t>4</w:t>
+        </w:r>
+        <w:proofErr w:type="spellStart"/>
+        <w:r>
+          <w:rPr>
+            <w:rStyle w:val="a4"/>
+          </w:rPr>
+          <w:t>wEatKfGX</w:t>
+        </w:r>
+        <w:proofErr w:type="spellEnd"/>
+        <w:r>
+          <w:rPr>
+            <w:rStyle w:val="a4"/>
+            <w:lang w:val="ru-RU"/>
+          </w:rPr>
+          <w:t>83</w:t>
+        </w:r>
+        <w:r>
+          <w:rPr>
+            <w:rStyle w:val="a4"/>
+          </w:rPr>
+          <w:t>F</w:t>
+        </w:r>
+        <w:r>
+          <w:rPr>
+            <w:rStyle w:val="a4"/>
+            <w:lang w:val="ru-RU"/>
+          </w:rPr>
+          <w:t>.</w:t>
+        </w:r>
+        <w:r>
+          <w:rPr>
+            <w:rStyle w:val="a4"/>
+          </w:rPr>
+          <w:t>pdf</w:t>
+        </w:r>
+      </w:hyperlink>
+      <w:r>
+        <w:rPr>
+          <w:lang w:val="ru-RU"/>
+        </w:rPr>
+        <w:t>.</w:t>
+      </w:r>
+    </w:p>
+    <w:p>
+      <w:pPr>
+        <w:pStyle w:val="a5"/>
+        <w:numPr>
+          <w:ilvl w:val="0"/>
+          <w:numId w:val="10"/>
+        </w:numPr>
+        <w:rPr>
+          <w:lang w:val="ru-RU"/>
+        </w:rPr>
+      </w:pPr>
+      <w:r>
+        <w:rPr>
+          <w:lang w:val="ru-RU"/>
+        </w:rPr>
+        <w:t>Пион-НКС №1 | Союз 2.1б</w:t>
+      </w:r>
+      <w:r>
+        <w:rPr>
+          <w:lang w:val="ru-RU"/>
+        </w:rPr>
+        <w:t xml:space="preserve"> </w:t>
+      </w:r>
+      <w:r>
+        <w:rPr>
+          <w:lang w:val="ru-RU"/>
+        </w:rPr>
+        <w:t>[</w:t>
+      </w:r>
+      <w:r>
+        <w:rPr>
+          <w:lang w:val="ru-RU"/>
+        </w:rPr>
+        <w:t>Электронный ресурс</w:t>
+      </w:r>
+      <w:r>
+        <w:rPr>
+          <w:lang w:val="ru-RU"/>
+        </w:rPr>
+        <w:t>]</w:t>
+      </w:r>
+      <w:r>
+        <w:rPr>
+          <w:lang w:val="ru-RU"/>
+        </w:rPr>
+        <w:t xml:space="preserve"> </w:t>
+      </w:r>
+      <w:r>
+        <w:rPr>
+          <w:lang w:val="ru-RU"/>
+        </w:rPr>
+        <w:t xml:space="preserve">// </w:t>
+      </w:r>
+      <w:r>
+        <w:t>URL</w:t>
+      </w:r>
+      <w:r>
+        <w:rPr>
+          <w:lang w:val="ru-RU"/>
+        </w:rPr>
+        <w:t xml:space="preserve">: </w:t>
+      </w:r>
+      <w:hyperlink r:id="rId13" w:history="1">
+        <w:r>
+          <w:rPr>
+            <w:rStyle w:val="a4"/>
+            <w:lang w:val="ru-RU"/>
+          </w:rPr>
+          <w:t>https://habr.com/ru/news/t/563932/</w:t>
+        </w:r>
+      </w:hyperlink>
+      <w:r>
+        <w:rPr>
+          <w:lang w:val="ru-RU"/>
+        </w:rPr>
+        <w:t>.</w:t>
+      </w:r>
+    </w:p>
+    <w:p>
+      <w:pPr>
+        <w:pStyle w:val="a5"/>
+        <w:numPr>
+          <w:ilvl w:val="0"/>
+          <w:numId w:val="10"/>
+        </w:numPr>
+        <w:rPr>
+          <w:lang w:val="ru-RU"/>
+        </w:rPr>
+      </w:pPr>
+    </w:p>
+    <w:p>
+      <w:pPr>
         <w:rPr>
           <w:lang w:val="ru-RU"/>
         </w:rPr>
@@ -4348,6 +4607,7 @@
         <w:pStyle w:val="3"/>
         <w:rPr>
           <w:color w:val="auto"/>
+          <w:lang w:val="ru-RU"/>
         </w:rPr>
       </w:pPr>
     </w:p>
@@ -4525,7 +4785,7 @@
                     </pic:cNvPicPr>
                   </pic:nvPicPr>
                   <pic:blipFill>
-                    <a:blip r:embed="rId12">
+                    <a:blip r:embed="rId14">
                       <a:extLst>
                         <a:ext uri="{28A0092B-C50C-407E-A947-70E740481C1C}">
                           <a14:useLocalDpi xmlns:a14="http://schemas.microsoft.com/office/drawing/2010/main" val="0"/>
@@ -9356,6 +9616,7 @@
   <w:style w:type="character" w:default="1" w:styleId="a0">
     <w:name w:val="Default Paragraph Font"/>
     <w:uiPriority w:val="1"/>
+    <w:semiHidden/>
     <w:unhideWhenUsed/>
   </w:style>
   <w:style w:type="table" w:default="1" w:styleId="a1">

</xml_diff>